<commit_message>
M2 final, session 04 init
</commit_message>
<xml_diff>
--- a/Template.docx
+++ b/Template.docx
@@ -219,6 +219,617 @@
         </w:rPr>
         <w:t xml:space="preserve"> </w:t>
       </w:r>
+      <w:r>
+        <w:rPr>
+          <w:rFonts w:cs="B Nazanin" w:hint="cs"/>
+          <w:sz w:val="24"/>
+          <w:szCs w:val="24"/>
+          <w:rtl/>
+          <w:lang w:bidi="fa-IR"/>
+        </w:rPr>
+        <w:t xml:space="preserve">به طور معمول در برنامه هایی که با جاوا نوشته میشوند، </w:t>
+      </w:r>
+      <w:r>
+        <w:rPr>
+          <w:rFonts w:cs="B Nazanin" w:hint="cs"/>
+          <w:sz w:val="24"/>
+          <w:szCs w:val="24"/>
+          <w:rtl/>
+          <w:lang w:bidi="fa-IR"/>
+        </w:rPr>
+        <w:t>اشیا ی مختلفی از الگو ها و تمپلیت هایی که با نام کلاس آنها را می‌شناسیم ساخته می شوند. این اشیا با ارسال پیام به یکدیگر در تعامل هستند، که نتیجه هر پیام فراخوانی یک متدی است که عملیاتی رو انجام میدهد یا وضعیت شئ دریافتی به عنوان پارامتر را تغییر می‌دهد.</w:t>
+      </w:r>
+    </w:p>
+    <w:p>
+      <w:pPr>
+        <w:bidi/>
+        <w:jc w:val="both"/>
+        <w:rPr>
+          <w:rFonts w:cs="B Nazanin"/>
+          <w:sz w:val="24"/>
+          <w:szCs w:val="24"/>
+          <w:rtl/>
+          <w:lang w:bidi="fa-IR"/>
+        </w:rPr>
+      </w:pPr>
+    </w:p>
+    <w:p>
+      <w:pPr>
+        <w:bidi/>
+        <w:jc w:val="both"/>
+        <w:rPr>
+          <w:rFonts w:cs="B Nazanin"/>
+          <w:sz w:val="24"/>
+          <w:szCs w:val="24"/>
+          <w:lang w:bidi="fa-IR"/>
+        </w:rPr>
+      </w:pPr>
+      <w:r>
+        <w:rPr>
+          <w:rFonts w:cs="B Nazanin" w:hint="cs"/>
+          <w:b/>
+          <w:bCs/>
+          <w:sz w:val="24"/>
+          <w:szCs w:val="24"/>
+          <w:rtl/>
+          <w:lang w:bidi="fa-IR"/>
+        </w:rPr>
+        <w:t xml:space="preserve">ج) </w:t>
+      </w:r>
+      <w:r>
+        <w:rPr>
+          <w:rFonts w:cs="B Nazanin"/>
+          <w:sz w:val="24"/>
+          <w:szCs w:val="24"/>
+          <w:lang w:bidi="fa-IR"/>
+        </w:rPr>
+        <w:t>Overloading</w:t>
+      </w:r>
+      <w:r>
+        <w:rPr>
+          <w:rFonts w:cs="B Nazanin" w:hint="cs"/>
+          <w:sz w:val="24"/>
+          <w:szCs w:val="24"/>
+          <w:rtl/>
+          <w:lang w:bidi="fa-IR"/>
+        </w:rPr>
+        <w:t xml:space="preserve"> به ما این اجازه را می دهد که چند متد همنام بسازیم که مشخصه های متفاوتی باشند، این مشخصه میتواند تعداد آرگومان های ورودی و یا نوع ارگومان های ورودی و یا هر دوی آن ها باشند، در </w:t>
+      </w:r>
+      <w:r>
+        <w:rPr>
+          <w:rFonts w:cs="B Nazanin"/>
+          <w:sz w:val="24"/>
+          <w:szCs w:val="24"/>
+          <w:lang w:bidi="fa-IR"/>
+        </w:rPr>
+        <w:t>overloading</w:t>
+      </w:r>
+      <w:r>
+        <w:rPr>
+          <w:rFonts w:cs="B Nazanin" w:hint="cs"/>
+          <w:sz w:val="24"/>
+          <w:szCs w:val="24"/>
+          <w:rtl/>
+          <w:lang w:bidi="fa-IR"/>
+        </w:rPr>
+        <w:t xml:space="preserve"> میتوانیم یک متد با مشخصه متفاوت و همچنین </w:t>
+      </w:r>
+      <w:r>
+        <w:rPr>
+          <w:rFonts w:cs="B Nazanin"/>
+          <w:sz w:val="24"/>
+          <w:szCs w:val="24"/>
+          <w:lang w:bidi="fa-IR"/>
+        </w:rPr>
+        <w:t>return type</w:t>
+      </w:r>
+      <w:r>
+        <w:rPr>
+          <w:rFonts w:cs="B Nazanin" w:hint="cs"/>
+          <w:sz w:val="24"/>
+          <w:szCs w:val="24"/>
+          <w:rtl/>
+          <w:lang w:bidi="fa-IR"/>
+        </w:rPr>
+        <w:t xml:space="preserve"> متفاوت ایجاد کنیم.</w:t>
+      </w:r>
+    </w:p>
+    <w:p>
+      <w:pPr>
+        <w:bidi/>
+        <w:jc w:val="both"/>
+        <w:rPr>
+          <w:rStyle w:val="HTMLCode"/>
+          <w:rFonts w:ascii="Consolas" w:eastAsiaTheme="minorHAnsi" w:hAnsi="Consolas"/>
+          <w:color w:val="DC143C"/>
+          <w:sz w:val="24"/>
+          <w:szCs w:val="24"/>
+          <w:rtl/>
+          <w:lang w:bidi="fa-IR"/>
+        </w:rPr>
+      </w:pPr>
+      <w:r>
+        <w:rPr>
+          <w:rFonts w:cs="B Nazanin"/>
+          <w:sz w:val="24"/>
+          <w:szCs w:val="24"/>
+          <w:lang w:bidi="fa-IR"/>
+        </w:rPr>
+        <w:t>casting</w:t>
+      </w:r>
+      <w:r>
+        <w:rPr>
+          <w:rFonts w:cs="B Nazanin" w:hint="cs"/>
+          <w:sz w:val="24"/>
+          <w:szCs w:val="24"/>
+          <w:rtl/>
+          <w:lang w:bidi="fa-IR"/>
+        </w:rPr>
+        <w:t xml:space="preserve"> در جاوا به معنای این است که نوع یک متغیر تغییر کند که به صورت کلی دو نوع است، کستینگ واگرا (اتوماتیک) و کستینگ همگرا (دستی). برای مثال اگر در یک متغیر از نوع اینتجر عدد 10 را بریزیم و ان را داخل متغیری از نوع دابل بریزیم، به طور خودکار اینتجر به دابل کست میشود (کستینگ واگرا). در کستینگ همگرا باید به صورت دستی در پرانتز نوع داده کوچکتری را که میخواهیم را بنویسیم تا کستینگ اتفاق بیوفتد، در زیر لیستی از انواع داده های اصلی (</w:t>
+      </w:r>
+      <w:r>
+        <w:rPr>
+          <w:rFonts w:cs="B Nazanin"/>
+          <w:sz w:val="24"/>
+          <w:szCs w:val="24"/>
+          <w:lang w:bidi="fa-IR"/>
+        </w:rPr>
+        <w:t>primitive</w:t>
+      </w:r>
+      <w:r>
+        <w:rPr>
+          <w:rFonts w:cs="B Nazanin" w:hint="cs"/>
+          <w:sz w:val="24"/>
+          <w:szCs w:val="24"/>
+          <w:rtl/>
+          <w:lang w:bidi="fa-IR"/>
+        </w:rPr>
+        <w:t>) با ترتیب سایز امده است:</w:t>
+      </w:r>
+      <w:r>
+        <w:rPr>
+          <w:rFonts w:cs="B Nazanin"/>
+          <w:sz w:val="24"/>
+          <w:szCs w:val="24"/>
+          <w:rtl/>
+          <w:lang w:bidi="fa-IR"/>
+        </w:rPr>
+        <w:br/>
+      </w:r>
+      <w:r>
+        <w:rPr>
+          <w:rStyle w:val="HTMLCode"/>
+          <w:rFonts w:ascii="Consolas" w:eastAsiaTheme="minorHAnsi" w:hAnsi="Consolas"/>
+          <w:color w:val="DC143C"/>
+          <w:sz w:val="24"/>
+          <w:szCs w:val="24"/>
+        </w:rPr>
+        <w:t>byte</w:t>
+      </w:r>
+      <w:r>
+        <w:rPr>
+          <w:rFonts w:ascii="Verdana" w:hAnsi="Verdana"/>
+          <w:color w:val="000000"/>
+          <w:sz w:val="23"/>
+          <w:szCs w:val="23"/>
+          <w:shd w:val="clear" w:color="auto" w:fill="FFFFFF"/>
+        </w:rPr>
+        <w:t> -&gt; </w:t>
+      </w:r>
+      <w:r>
+        <w:rPr>
+          <w:rStyle w:val="HTMLCode"/>
+          <w:rFonts w:ascii="Consolas" w:eastAsiaTheme="minorHAnsi" w:hAnsi="Consolas"/>
+          <w:color w:val="DC143C"/>
+          <w:sz w:val="24"/>
+          <w:szCs w:val="24"/>
+        </w:rPr>
+        <w:t>short</w:t>
+      </w:r>
+      <w:r>
+        <w:rPr>
+          <w:rFonts w:ascii="Verdana" w:hAnsi="Verdana"/>
+          <w:color w:val="000000"/>
+          <w:sz w:val="23"/>
+          <w:szCs w:val="23"/>
+          <w:shd w:val="clear" w:color="auto" w:fill="FFFFFF"/>
+        </w:rPr>
+        <w:t> -&gt; </w:t>
+      </w:r>
+      <w:r>
+        <w:rPr>
+          <w:rStyle w:val="HTMLCode"/>
+          <w:rFonts w:ascii="Consolas" w:eastAsiaTheme="minorHAnsi" w:hAnsi="Consolas"/>
+          <w:color w:val="DC143C"/>
+          <w:sz w:val="24"/>
+          <w:szCs w:val="24"/>
+        </w:rPr>
+        <w:t>char</w:t>
+      </w:r>
+      <w:r>
+        <w:rPr>
+          <w:rFonts w:ascii="Verdana" w:hAnsi="Verdana"/>
+          <w:color w:val="000000"/>
+          <w:sz w:val="23"/>
+          <w:szCs w:val="23"/>
+          <w:shd w:val="clear" w:color="auto" w:fill="FFFFFF"/>
+        </w:rPr>
+        <w:t> -&gt; </w:t>
+      </w:r>
+      <w:r>
+        <w:rPr>
+          <w:rStyle w:val="HTMLCode"/>
+          <w:rFonts w:ascii="Consolas" w:eastAsiaTheme="minorHAnsi" w:hAnsi="Consolas"/>
+          <w:color w:val="DC143C"/>
+          <w:sz w:val="24"/>
+          <w:szCs w:val="24"/>
+        </w:rPr>
+        <w:t>int</w:t>
+      </w:r>
+      <w:r>
+        <w:rPr>
+          <w:rFonts w:ascii="Verdana" w:hAnsi="Verdana"/>
+          <w:color w:val="000000"/>
+          <w:sz w:val="23"/>
+          <w:szCs w:val="23"/>
+          <w:shd w:val="clear" w:color="auto" w:fill="FFFFFF"/>
+        </w:rPr>
+        <w:t> -&gt; </w:t>
+      </w:r>
+      <w:r>
+        <w:rPr>
+          <w:rStyle w:val="HTMLCode"/>
+          <w:rFonts w:ascii="Consolas" w:eastAsiaTheme="minorHAnsi" w:hAnsi="Consolas"/>
+          <w:color w:val="DC143C"/>
+          <w:sz w:val="24"/>
+          <w:szCs w:val="24"/>
+        </w:rPr>
+        <w:t>long</w:t>
+      </w:r>
+      <w:r>
+        <w:rPr>
+          <w:rFonts w:ascii="Verdana" w:hAnsi="Verdana"/>
+          <w:color w:val="000000"/>
+          <w:sz w:val="23"/>
+          <w:szCs w:val="23"/>
+          <w:shd w:val="clear" w:color="auto" w:fill="FFFFFF"/>
+        </w:rPr>
+        <w:t> -&gt; </w:t>
+      </w:r>
+      <w:r>
+        <w:rPr>
+          <w:rStyle w:val="HTMLCode"/>
+          <w:rFonts w:ascii="Consolas" w:eastAsiaTheme="minorHAnsi" w:hAnsi="Consolas"/>
+          <w:color w:val="DC143C"/>
+          <w:sz w:val="24"/>
+          <w:szCs w:val="24"/>
+        </w:rPr>
+        <w:t>float</w:t>
+      </w:r>
+      <w:r>
+        <w:rPr>
+          <w:rFonts w:ascii="Verdana" w:hAnsi="Verdana"/>
+          <w:color w:val="000000"/>
+          <w:sz w:val="23"/>
+          <w:szCs w:val="23"/>
+          <w:shd w:val="clear" w:color="auto" w:fill="FFFFFF"/>
+        </w:rPr>
+        <w:t> -&gt; </w:t>
+      </w:r>
+      <w:r>
+        <w:rPr>
+          <w:rStyle w:val="HTMLCode"/>
+          <w:rFonts w:ascii="Consolas" w:eastAsiaTheme="minorHAnsi" w:hAnsi="Consolas"/>
+          <w:color w:val="DC143C"/>
+          <w:sz w:val="24"/>
+          <w:szCs w:val="24"/>
+        </w:rPr>
+        <w:t xml:space="preserve">double      </w:t>
+      </w:r>
+    </w:p>
+    <w:p>
+      <w:pPr>
+        <w:bidi/>
+        <w:jc w:val="both"/>
+        <w:rPr>
+          <w:rStyle w:val="HTMLCode"/>
+          <w:rFonts w:asciiTheme="majorHAnsi" w:eastAsiaTheme="minorHAnsi" w:hAnsiTheme="majorHAnsi" w:cs="B Nazanin"/>
+          <w:sz w:val="24"/>
+          <w:szCs w:val="24"/>
+          <w:rtl/>
+          <w:lang w:bidi="fa-IR"/>
+        </w:rPr>
+      </w:pPr>
+      <w:r>
+        <w:rPr>
+          <w:rStyle w:val="HTMLCode"/>
+          <w:rFonts w:asciiTheme="majorHAnsi" w:eastAsiaTheme="minorHAnsi" w:hAnsiTheme="majorHAnsi" w:cstheme="majorHAnsi"/>
+          <w:sz w:val="24"/>
+          <w:szCs w:val="24"/>
+          <w:lang w:bidi="fa-IR"/>
+        </w:rPr>
+        <w:t>modularization</w:t>
+      </w:r>
+      <w:r>
+        <w:rPr>
+          <w:rStyle w:val="HTMLCode"/>
+          <w:rFonts w:asciiTheme="majorHAnsi" w:eastAsiaTheme="minorHAnsi" w:hAnsiTheme="majorHAnsi" w:cstheme="majorHAnsi" w:hint="cs"/>
+          <w:sz w:val="24"/>
+          <w:szCs w:val="24"/>
+          <w:rtl/>
+          <w:lang w:bidi="fa-IR"/>
+        </w:rPr>
+        <w:t xml:space="preserve"> </w:t>
+      </w:r>
+      <w:r>
+        <w:rPr>
+          <w:rStyle w:val="HTMLCode"/>
+          <w:rFonts w:asciiTheme="majorHAnsi" w:eastAsiaTheme="minorHAnsi" w:hAnsiTheme="majorHAnsi" w:cs="B Nazanin" w:hint="cs"/>
+          <w:sz w:val="24"/>
+          <w:szCs w:val="24"/>
+          <w:rtl/>
+          <w:lang w:bidi="fa-IR"/>
+        </w:rPr>
+        <w:t xml:space="preserve">به طور کلی یک طرح برای برنامه نویسی است که در ان برنامه به ماژول های مختلف تقسیم شده که اینکار در حل مسئله کمک شایانی میکند. برنامه نویسی شئ گرا، دیدگاهی همراه و همراستا با </w:t>
+      </w:r>
+      <w:r>
+        <w:rPr>
+          <w:rStyle w:val="HTMLCode"/>
+          <w:rFonts w:asciiTheme="majorHAnsi" w:eastAsiaTheme="minorHAnsi" w:hAnsiTheme="majorHAnsi" w:cs="B Nazanin"/>
+          <w:sz w:val="24"/>
+          <w:szCs w:val="24"/>
+          <w:lang w:bidi="fa-IR"/>
+        </w:rPr>
+        <w:t>modularization</w:t>
+      </w:r>
+      <w:r>
+        <w:rPr>
+          <w:rStyle w:val="HTMLCode"/>
+          <w:rFonts w:asciiTheme="majorHAnsi" w:eastAsiaTheme="minorHAnsi" w:hAnsiTheme="majorHAnsi" w:cs="B Nazanin" w:hint="cs"/>
+          <w:sz w:val="24"/>
+          <w:szCs w:val="24"/>
+          <w:rtl/>
+          <w:lang w:bidi="fa-IR"/>
+        </w:rPr>
+        <w:t xml:space="preserve"> است. در این طرح یک مسئله به مسئله های کوچک تر تقسیم شده و جدا جدا حل و ازمون و خطا میشوند تا به نتیجه دلخواه برسند و در اخر مسئله اصلی حل می شود.</w:t>
+      </w:r>
+    </w:p>
+    <w:p>
+      <w:pPr>
+        <w:bidi/>
+        <w:jc w:val="both"/>
+        <w:rPr>
+          <w:rStyle w:val="HTMLCode"/>
+          <w:rFonts w:asciiTheme="majorHAnsi" w:eastAsiaTheme="minorHAnsi" w:hAnsiTheme="majorHAnsi" w:cs="B Nazanin"/>
+          <w:sz w:val="24"/>
+          <w:szCs w:val="24"/>
+          <w:rtl/>
+          <w:lang w:bidi="fa-IR"/>
+        </w:rPr>
+      </w:pPr>
+      <w:r>
+        <w:rPr>
+          <w:rStyle w:val="HTMLCode"/>
+          <w:rFonts w:asciiTheme="majorHAnsi" w:eastAsiaTheme="minorHAnsi" w:hAnsiTheme="majorHAnsi" w:cs="B Nazanin"/>
+          <w:sz w:val="24"/>
+          <w:szCs w:val="24"/>
+          <w:lang w:bidi="fa-IR"/>
+        </w:rPr>
+        <w:t>abstract</w:t>
+      </w:r>
+      <w:r>
+        <w:rPr>
+          <w:rStyle w:val="HTMLCode"/>
+          <w:rFonts w:asciiTheme="majorHAnsi" w:eastAsiaTheme="minorHAnsi" w:hAnsiTheme="majorHAnsi" w:cs="B Nazanin" w:hint="cs"/>
+          <w:sz w:val="24"/>
+          <w:szCs w:val="24"/>
+          <w:rtl/>
+          <w:lang w:bidi="fa-IR"/>
+        </w:rPr>
+        <w:t xml:space="preserve"> در جاوا ویژگی ای است که باعث میشود فقط جزئیات ضروری و اساسی برای کاربر نمایش داده شوند و جزئیات پیش پا افتاده و غیر ضروری از چشم کاربر دور بماند. برای مثال به یک یخچال به عنوان یک "یخچال" نگاه میکنند نه به عنوان چیزی که با یک سری قطعات خاص عملیات خنک سازی را انجام می دهد. یک مثال دیگر اینکه وقتی یک شخص در ماشین گاز میدهد میداند که اگر گاز بدهد سرعت ماشین زیاد میشود ولی به طور دقیق نمی داند چه فرآیندی طی می شود تا سرعت ماشین زیاد شود.</w:t>
+      </w:r>
+    </w:p>
+    <w:p>
+      <w:pPr>
+        <w:bidi/>
+        <w:jc w:val="both"/>
+        <w:rPr>
+          <w:rStyle w:val="HTMLCode"/>
+          <w:rFonts w:asciiTheme="majorHAnsi" w:eastAsiaTheme="minorHAnsi" w:hAnsiTheme="majorHAnsi" w:cs="B Nazanin"/>
+          <w:sz w:val="24"/>
+          <w:szCs w:val="24"/>
+          <w:lang w:bidi="fa-IR"/>
+        </w:rPr>
+      </w:pPr>
+      <w:r>
+        <w:rPr>
+          <w:rStyle w:val="HTMLCode"/>
+          <w:rFonts w:asciiTheme="majorHAnsi" w:eastAsiaTheme="minorHAnsi" w:hAnsiTheme="majorHAnsi" w:cs="B Nazanin" w:hint="cs"/>
+          <w:b/>
+          <w:bCs/>
+          <w:sz w:val="24"/>
+          <w:szCs w:val="24"/>
+          <w:rtl/>
+          <w:lang w:bidi="fa-IR"/>
+        </w:rPr>
+        <w:lastRenderedPageBreak/>
+        <w:t xml:space="preserve">د) </w:t>
+      </w:r>
+      <w:r>
+        <w:rPr>
+          <w:rStyle w:val="HTMLCode"/>
+          <w:rFonts w:asciiTheme="majorHAnsi" w:eastAsiaTheme="minorHAnsi" w:hAnsiTheme="majorHAnsi" w:cs="B Nazanin"/>
+          <w:sz w:val="24"/>
+          <w:szCs w:val="24"/>
+          <w:lang w:bidi="fa-IR"/>
+        </w:rPr>
+        <w:t>Immutable object</w:t>
+      </w:r>
+      <w:r>
+        <w:rPr>
+          <w:rStyle w:val="HTMLCode"/>
+          <w:rFonts w:asciiTheme="majorHAnsi" w:eastAsiaTheme="minorHAnsi" w:hAnsiTheme="majorHAnsi" w:cs="B Nazanin" w:hint="cs"/>
+          <w:sz w:val="24"/>
+          <w:szCs w:val="24"/>
+          <w:rtl/>
+          <w:lang w:bidi="fa-IR"/>
+        </w:rPr>
+        <w:t xml:space="preserve"> در جاوا به معنی یک شئ </w:t>
+      </w:r>
+      <w:r>
+        <w:rPr>
+          <w:rStyle w:val="HTMLCode"/>
+          <w:rFonts w:asciiTheme="majorHAnsi" w:eastAsiaTheme="minorHAnsi" w:hAnsiTheme="majorHAnsi" w:cs="B Nazanin"/>
+          <w:sz w:val="24"/>
+          <w:szCs w:val="24"/>
+          <w:lang w:bidi="fa-IR"/>
+        </w:rPr>
+        <w:t>immutable</w:t>
+      </w:r>
+      <w:r>
+        <w:rPr>
+          <w:rStyle w:val="HTMLCode"/>
+          <w:rFonts w:asciiTheme="majorHAnsi" w:eastAsiaTheme="minorHAnsi" w:hAnsiTheme="majorHAnsi" w:cs="B Nazanin" w:hint="cs"/>
+          <w:sz w:val="24"/>
+          <w:szCs w:val="24"/>
+          <w:rtl/>
+          <w:lang w:bidi="fa-IR"/>
+        </w:rPr>
+        <w:t xml:space="preserve"> از یک کلاس </w:t>
+      </w:r>
+      <w:r>
+        <w:rPr>
+          <w:rStyle w:val="HTMLCode"/>
+          <w:rFonts w:asciiTheme="majorHAnsi" w:eastAsiaTheme="minorHAnsi" w:hAnsiTheme="majorHAnsi" w:cs="B Nazanin"/>
+          <w:sz w:val="24"/>
+          <w:szCs w:val="24"/>
+          <w:lang w:bidi="fa-IR"/>
+        </w:rPr>
+        <w:t>immutable</w:t>
+      </w:r>
+      <w:r>
+        <w:rPr>
+          <w:rStyle w:val="HTMLCode"/>
+          <w:rFonts w:asciiTheme="majorHAnsi" w:eastAsiaTheme="minorHAnsi" w:hAnsiTheme="majorHAnsi" w:cs="B Nazanin" w:hint="cs"/>
+          <w:sz w:val="24"/>
+          <w:szCs w:val="24"/>
+          <w:rtl/>
+          <w:lang w:bidi="fa-IR"/>
+        </w:rPr>
+        <w:t xml:space="preserve"> هست که لفظ </w:t>
+      </w:r>
+      <w:r>
+        <w:rPr>
+          <w:rStyle w:val="HTMLCode"/>
+          <w:rFonts w:asciiTheme="majorHAnsi" w:eastAsiaTheme="minorHAnsi" w:hAnsiTheme="majorHAnsi" w:cs="B Nazanin"/>
+          <w:sz w:val="24"/>
+          <w:szCs w:val="24"/>
+          <w:lang w:bidi="fa-IR"/>
+        </w:rPr>
+        <w:t>immutable</w:t>
+      </w:r>
+      <w:r>
+        <w:rPr>
+          <w:rStyle w:val="HTMLCode"/>
+          <w:rFonts w:asciiTheme="majorHAnsi" w:eastAsiaTheme="minorHAnsi" w:hAnsiTheme="majorHAnsi" w:cs="B Nazanin" w:hint="cs"/>
+          <w:sz w:val="24"/>
+          <w:szCs w:val="24"/>
+          <w:rtl/>
+          <w:lang w:bidi="fa-IR"/>
+        </w:rPr>
+        <w:t xml:space="preserve"> به این معنی است که بعد از ساخته شدن شئ، امکان تغییر مقادیر فیلد های ان وجود ندارد. برای مثال وقتی در یک فروشگاه برای یک کالا بارکدی تعیین میشود دیگر نباید بتوان ان را تغییر داد پس یک فیلد </w:t>
+      </w:r>
+      <w:r>
+        <w:rPr>
+          <w:rStyle w:val="HTMLCode"/>
+          <w:rFonts w:asciiTheme="majorHAnsi" w:eastAsiaTheme="minorHAnsi" w:hAnsiTheme="majorHAnsi" w:cs="B Nazanin"/>
+          <w:sz w:val="24"/>
+          <w:szCs w:val="24"/>
+          <w:lang w:bidi="fa-IR"/>
+        </w:rPr>
+        <w:t>immutable</w:t>
+      </w:r>
+      <w:r>
+        <w:rPr>
+          <w:rStyle w:val="HTMLCode"/>
+          <w:rFonts w:asciiTheme="majorHAnsi" w:eastAsiaTheme="minorHAnsi" w:hAnsiTheme="majorHAnsi" w:cs="B Nazanin" w:hint="cs"/>
+          <w:sz w:val="24"/>
+          <w:szCs w:val="24"/>
+          <w:rtl/>
+          <w:lang w:bidi="fa-IR"/>
+        </w:rPr>
+        <w:t xml:space="preserve"> با کیوورد </w:t>
+      </w:r>
+      <w:r>
+        <w:rPr>
+          <w:rStyle w:val="HTMLCode"/>
+          <w:rFonts w:asciiTheme="majorHAnsi" w:eastAsiaTheme="minorHAnsi" w:hAnsiTheme="majorHAnsi" w:cs="B Nazanin"/>
+          <w:sz w:val="24"/>
+          <w:szCs w:val="24"/>
+          <w:lang w:bidi="fa-IR"/>
+        </w:rPr>
+        <w:t>final</w:t>
+      </w:r>
+      <w:r>
+        <w:rPr>
+          <w:rStyle w:val="HTMLCode"/>
+          <w:rFonts w:asciiTheme="majorHAnsi" w:eastAsiaTheme="minorHAnsi" w:hAnsiTheme="majorHAnsi" w:cs="B Nazanin" w:hint="cs"/>
+          <w:sz w:val="24"/>
+          <w:szCs w:val="24"/>
+          <w:rtl/>
+          <w:lang w:bidi="fa-IR"/>
+        </w:rPr>
+        <w:t xml:space="preserve"> میسازیم که دیگر نتوان</w:t>
+      </w:r>
+      <w:r>
+        <w:rPr>
+          <w:rStyle w:val="HTMLCode"/>
+          <w:rFonts w:asciiTheme="majorHAnsi" w:eastAsiaTheme="minorHAnsi" w:hAnsiTheme="majorHAnsi" w:cs="B Nazanin" w:hint="cs"/>
+          <w:sz w:val="24"/>
+          <w:szCs w:val="24"/>
+          <w:rtl/>
+          <w:lang w:bidi="fa-IR"/>
+        </w:rPr>
+        <w:t xml:space="preserve"> مقدار</w:t>
+      </w:r>
+      <w:r>
+        <w:rPr>
+          <w:rStyle w:val="HTMLCode"/>
+          <w:rFonts w:asciiTheme="majorHAnsi" w:eastAsiaTheme="minorHAnsi" w:hAnsiTheme="majorHAnsi" w:cs="B Nazanin" w:hint="cs"/>
+          <w:sz w:val="24"/>
+          <w:szCs w:val="24"/>
+          <w:rtl/>
+          <w:lang w:bidi="fa-IR"/>
+        </w:rPr>
+        <w:t xml:space="preserve"> آن را تغییر داد.</w:t>
+      </w:r>
+    </w:p>
+    <w:p>
+      <w:pPr>
+        <w:bidi/>
+        <w:jc w:val="both"/>
+        <w:rPr>
+          <w:rStyle w:val="HTMLCode"/>
+          <w:rFonts w:asciiTheme="majorHAnsi" w:eastAsiaTheme="minorHAnsi" w:hAnsiTheme="majorHAnsi" w:cs="B Nazanin"/>
+          <w:sz w:val="24"/>
+          <w:szCs w:val="24"/>
+          <w:rtl/>
+          <w:lang w:bidi="fa-IR"/>
+        </w:rPr>
+      </w:pPr>
+    </w:p>
+    <w:p>
+      <w:pPr>
+        <w:bidi/>
+        <w:jc w:val="both"/>
+        <w:rPr>
+          <w:rFonts w:cs="B Nazanin"/>
+          <w:sz w:val="24"/>
+          <w:szCs w:val="24"/>
+          <w:rtl/>
+          <w:lang w:bidi="fa-IR"/>
+        </w:rPr>
+      </w:pPr>
     </w:p>
     <w:p>
       <w:pPr>
@@ -319,7 +930,6 @@
         </w:rPr>
         <w:t xml:space="preserve">صحیح. </w:t>
       </w:r>
-      <w:proofErr w:type="spellStart"/>
       <w:r>
         <w:rPr>
           <w:rFonts w:cs="B Nazanin"/>
@@ -329,7 +939,6 @@
         </w:rPr>
         <w:t>ArrayList</w:t>
       </w:r>
-      <w:proofErr w:type="spellEnd"/>
       <w:r>
         <w:rPr>
           <w:rFonts w:cs="B Nazanin" w:hint="cs"/>
@@ -728,7 +1337,6 @@
           <w:rtl/>
           <w:lang w:bidi="fa-IR"/>
         </w:rPr>
-        <w:lastRenderedPageBreak/>
         <w:t xml:space="preserve">تمرین شماره </w:t>
       </w:r>
       <w:r>
@@ -792,6 +1400,7 @@
           <w:rtl/>
           <w:lang w:bidi="fa-IR"/>
         </w:rPr>
+        <w:lastRenderedPageBreak/>
         <w:t xml:space="preserve">وقتی تابعی را اورلود میکنیم پارامتر های ورودی آن باید با تابع </w:t>
       </w:r>
       <w:r>
@@ -1127,7 +1736,6 @@
         </w:rPr>
         <w:t xml:space="preserve"> به جای </w:t>
       </w:r>
-      <w:proofErr w:type="spellStart"/>
       <w:r>
         <w:rPr>
           <w:rFonts w:cs="B Nazanin"/>
@@ -1137,7 +1745,6 @@
         </w:rPr>
         <w:t>int</w:t>
       </w:r>
-      <w:proofErr w:type="spellEnd"/>
       <w:r>
         <w:rPr>
           <w:rFonts w:cs="B Nazanin" w:hint="cs"/>
@@ -1325,7 +1932,6 @@
         </w:rPr>
         <w:t xml:space="preserve"> نام </w:t>
       </w:r>
-      <w:proofErr w:type="spellStart"/>
       <w:r>
         <w:rPr>
           <w:rFonts w:cs="B Nazanin"/>
@@ -1335,7 +1941,6 @@
         </w:rPr>
         <w:t>Firstname</w:t>
       </w:r>
-      <w:proofErr w:type="spellEnd"/>
       <w:r>
         <w:rPr>
           <w:rFonts w:cs="B Nazanin" w:hint="cs"/>
@@ -1346,7 +1951,6 @@
         </w:rPr>
         <w:t xml:space="preserve"> از قاعده </w:t>
       </w:r>
-      <w:proofErr w:type="spellStart"/>
       <w:r>
         <w:rPr>
           <w:rFonts w:cs="B Nazanin"/>
@@ -1356,7 +1960,6 @@
         </w:rPr>
         <w:t>camelCase</w:t>
       </w:r>
-      <w:proofErr w:type="spellEnd"/>
       <w:r>
         <w:rPr>
           <w:rFonts w:cs="B Nazanin" w:hint="cs"/>
@@ -1367,7 +1970,6 @@
         </w:rPr>
         <w:t xml:space="preserve"> پیروی نمی کند و در نتیجه باید به </w:t>
       </w:r>
-      <w:proofErr w:type="spellStart"/>
       <w:r>
         <w:rPr>
           <w:rFonts w:cs="B Nazanin"/>
@@ -1377,7 +1979,6 @@
         </w:rPr>
         <w:t>firstName</w:t>
       </w:r>
-      <w:proofErr w:type="spellEnd"/>
       <w:r>
         <w:rPr>
           <w:rFonts w:cs="B Nazanin" w:hint="cs"/>
@@ -1430,7 +2031,6 @@
         </w:rPr>
         <w:t xml:space="preserve"> نیز نام </w:t>
       </w:r>
-      <w:proofErr w:type="spellStart"/>
       <w:r>
         <w:rPr>
           <w:rFonts w:cs="B Nazanin"/>
@@ -1440,7 +2040,6 @@
         </w:rPr>
         <w:t>last_name</w:t>
       </w:r>
-      <w:proofErr w:type="spellEnd"/>
       <w:r>
         <w:rPr>
           <w:rFonts w:cs="B Nazanin" w:hint="cs"/>
@@ -1451,25 +2050,14 @@
         </w:rPr>
         <w:t xml:space="preserve"> از قاعده </w:t>
       </w:r>
-      <w:proofErr w:type="spellStart"/>
-      <w:r>
-        <w:rPr>
-          <w:rFonts w:cs="B Nazanin"/>
-          <w:sz w:val="24"/>
-          <w:szCs w:val="24"/>
-          <w:lang w:bidi="fa-IR"/>
-        </w:rPr>
-        <w:t>camelCase</w:t>
-      </w:r>
-      <w:proofErr w:type="spellEnd"/>
-      <w:r>
-        <w:rPr>
-          <w:rFonts w:cs="B Nazanin"/>
-          <w:sz w:val="24"/>
-          <w:szCs w:val="24"/>
-          <w:lang w:bidi="fa-IR"/>
-        </w:rPr>
-        <w:t xml:space="preserve"> </w:t>
+      <w:r>
+        <w:rPr>
+          <w:rFonts w:cs="B Nazanin"/>
+          <w:sz w:val="24"/>
+          <w:szCs w:val="24"/>
+          <w:lang w:bidi="fa-IR"/>
+        </w:rPr>
+        <w:t xml:space="preserve">camelCase </w:t>
       </w:r>
       <w:r>
         <w:rPr>
@@ -1481,7 +2069,6 @@
         </w:rPr>
         <w:t xml:space="preserve"> پیروی نمی کند و باید به </w:t>
       </w:r>
-      <w:proofErr w:type="spellStart"/>
       <w:r>
         <w:rPr>
           <w:rFonts w:cs="B Nazanin"/>
@@ -1491,7 +2078,6 @@
         </w:rPr>
         <w:t>lastName</w:t>
       </w:r>
-      <w:proofErr w:type="spellEnd"/>
       <w:r>
         <w:rPr>
           <w:rFonts w:cs="B Nazanin" w:hint="cs"/>
@@ -1615,6 +2201,7 @@
           <w:rtl/>
           <w:lang w:bidi="fa-IR"/>
         </w:rPr>
+        <w:lastRenderedPageBreak/>
         <w:t>سپس به دلیل درست کردن نام گذاری متغیر ها برای اینکه در کانستراکتور اختلالی ایجاد نکند باید قبل از هر 3 متفیر ( نام، نام خانوادگی، و آیدی)</w:t>
       </w:r>
       <w:r>
@@ -1655,7 +2242,6 @@
         </w:rPr>
         <w:t xml:space="preserve"> گذاشته شود مثل </w:t>
       </w:r>
-      <w:proofErr w:type="spellStart"/>
       <w:r>
         <w:rPr>
           <w:rFonts w:cs="B Nazanin"/>
@@ -1665,7 +2251,6 @@
         </w:rPr>
         <w:t>this.firstName</w:t>
       </w:r>
-      <w:proofErr w:type="spellEnd"/>
     </w:p>
     <w:p>
       <w:pPr>
@@ -2017,7 +2602,6 @@
         </w:rPr>
         <w:t xml:space="preserve">[] </w:t>
       </w:r>
-      <w:proofErr w:type="spellStart"/>
       <w:r>
         <w:rPr>
           <w:rFonts w:ascii="Courier New" w:eastAsia="Times New Roman" w:hAnsi="Courier New" w:cs="Courier New"/>
@@ -2029,7 +2613,6 @@
         </w:rPr>
         <w:t>args</w:t>
       </w:r>
-      <w:proofErr w:type="spellEnd"/>
       <w:r>
         <w:rPr>
           <w:rFonts w:ascii="Courier New" w:eastAsia="Times New Roman" w:hAnsi="Courier New" w:cs="Courier New"/>
@@ -2041,8 +2624,6 @@
         </w:rPr>
         <w:t>) {</w:t>
       </w:r>
-      <w:bookmarkStart w:id="0" w:name="_GoBack"/>
-      <w:bookmarkEnd w:id="0"/>
       <w:r>
         <w:rPr>
           <w:rFonts w:ascii="Courier New" w:eastAsia="Times New Roman" w:hAnsi="Courier New" w:cs="Courier New"/>
@@ -2470,7 +3051,6 @@
         </w:rPr>
         <w:t xml:space="preserve">String </w:t>
       </w:r>
-      <w:proofErr w:type="spellStart"/>
       <w:r>
         <w:rPr>
           <w:rFonts w:ascii="Courier New" w:eastAsia="Times New Roman" w:hAnsi="Courier New" w:cs="Courier New"/>
@@ -2480,7 +3060,6 @@
         </w:rPr>
         <w:t>firstName</w:t>
       </w:r>
-      <w:proofErr w:type="spellEnd"/>
       <w:r>
         <w:rPr>
           <w:rFonts w:ascii="Courier New" w:eastAsia="Times New Roman" w:hAnsi="Courier New" w:cs="Courier New"/>
@@ -2518,7 +3097,6 @@
         </w:rPr>
         <w:t xml:space="preserve">String </w:t>
       </w:r>
-      <w:proofErr w:type="spellStart"/>
       <w:r>
         <w:rPr>
           <w:rFonts w:ascii="Courier New" w:eastAsia="Times New Roman" w:hAnsi="Courier New" w:cs="Courier New"/>
@@ -2528,7 +3106,6 @@
         </w:rPr>
         <w:t>lastName</w:t>
       </w:r>
-      <w:proofErr w:type="spellEnd"/>
       <w:r>
         <w:rPr>
           <w:rFonts w:ascii="Courier New" w:eastAsia="Times New Roman" w:hAnsi="Courier New" w:cs="Courier New"/>
@@ -2641,7 +3218,6 @@
         </w:rPr>
         <w:t xml:space="preserve">String </w:t>
       </w:r>
-      <w:proofErr w:type="spellStart"/>
       <w:r>
         <w:rPr>
           <w:rFonts w:ascii="Courier New" w:eastAsia="Times New Roman" w:hAnsi="Courier New" w:cs="Courier New"/>
@@ -2653,7 +3229,6 @@
         </w:rPr>
         <w:t>firstName</w:t>
       </w:r>
-      <w:proofErr w:type="spellEnd"/>
       <w:r>
         <w:rPr>
           <w:rFonts w:ascii="Courier New" w:eastAsia="Times New Roman" w:hAnsi="Courier New" w:cs="Courier New"/>
@@ -2672,7 +3247,6 @@
         </w:rPr>
         <w:t xml:space="preserve">String </w:t>
       </w:r>
-      <w:proofErr w:type="spellStart"/>
       <w:r>
         <w:rPr>
           <w:rFonts w:ascii="Courier New" w:eastAsia="Times New Roman" w:hAnsi="Courier New" w:cs="Courier New"/>
@@ -2684,7 +3258,6 @@
         </w:rPr>
         <w:t>lastName</w:t>
       </w:r>
-      <w:proofErr w:type="spellEnd"/>
       <w:r>
         <w:rPr>
           <w:rFonts w:ascii="Courier New" w:eastAsia="Times New Roman" w:hAnsi="Courier New" w:cs="Courier New"/>
@@ -2737,7 +3310,6 @@
         <w:br/>
         <w:t xml:space="preserve">            </w:t>
       </w:r>
-      <w:proofErr w:type="spellStart"/>
       <w:r>
         <w:rPr>
           <w:rFonts w:ascii="Courier New" w:eastAsia="Times New Roman" w:hAnsi="Courier New" w:cs="Courier New"/>
@@ -2763,17 +3335,7 @@
           <w:sz w:val="20"/>
           <w:szCs w:val="20"/>
         </w:rPr>
-        <w:t>firstName</w:t>
-      </w:r>
-      <w:proofErr w:type="spellEnd"/>
-      <w:r>
-        <w:rPr>
-          <w:rFonts w:ascii="Courier New" w:eastAsia="Times New Roman" w:hAnsi="Courier New" w:cs="Courier New"/>
-          <w:color w:val="FFB86C"/>
-          <w:sz w:val="20"/>
-          <w:szCs w:val="20"/>
-        </w:rPr>
-        <w:t xml:space="preserve"> </w:t>
+        <w:t xml:space="preserve">firstName </w:t>
       </w:r>
       <w:r>
         <w:rPr>
@@ -2784,7 +3346,6 @@
         </w:rPr>
         <w:t xml:space="preserve">= </w:t>
       </w:r>
-      <w:proofErr w:type="spellStart"/>
       <w:r>
         <w:rPr>
           <w:rFonts w:ascii="Courier New" w:eastAsia="Times New Roman" w:hAnsi="Courier New" w:cs="Courier New"/>
@@ -2796,7 +3357,6 @@
         </w:rPr>
         <w:t>firstName</w:t>
       </w:r>
-      <w:proofErr w:type="spellEnd"/>
       <w:r>
         <w:rPr>
           <w:rFonts w:ascii="Courier New" w:eastAsia="Times New Roman" w:hAnsi="Courier New" w:cs="Courier New"/>
@@ -2816,7 +3376,6 @@
         <w:br/>
         <w:t xml:space="preserve">            </w:t>
       </w:r>
-      <w:proofErr w:type="spellStart"/>
       <w:r>
         <w:rPr>
           <w:rFonts w:ascii="Courier New" w:eastAsia="Times New Roman" w:hAnsi="Courier New" w:cs="Courier New"/>
@@ -2842,17 +3401,7 @@
           <w:sz w:val="20"/>
           <w:szCs w:val="20"/>
         </w:rPr>
-        <w:t>lastName</w:t>
-      </w:r>
-      <w:proofErr w:type="spellEnd"/>
-      <w:r>
-        <w:rPr>
-          <w:rFonts w:ascii="Courier New" w:eastAsia="Times New Roman" w:hAnsi="Courier New" w:cs="Courier New"/>
-          <w:color w:val="FFB86C"/>
-          <w:sz w:val="20"/>
-          <w:szCs w:val="20"/>
-        </w:rPr>
-        <w:t xml:space="preserve"> </w:t>
+        <w:t xml:space="preserve">lastName </w:t>
       </w:r>
       <w:r>
         <w:rPr>
@@ -2863,7 +3412,6 @@
         </w:rPr>
         <w:t xml:space="preserve">= </w:t>
       </w:r>
-      <w:proofErr w:type="spellStart"/>
       <w:r>
         <w:rPr>
           <w:rFonts w:ascii="Courier New" w:eastAsia="Times New Roman" w:hAnsi="Courier New" w:cs="Courier New"/>
@@ -2875,7 +3423,6 @@
         </w:rPr>
         <w:t>lastName</w:t>
       </w:r>
-      <w:proofErr w:type="spellEnd"/>
       <w:r>
         <w:rPr>
           <w:rFonts w:ascii="Courier New" w:eastAsia="Times New Roman" w:hAnsi="Courier New" w:cs="Courier New"/>
@@ -3036,7 +3583,6 @@
         <w:br/>
         <w:t xml:space="preserve">            </w:t>
       </w:r>
-      <w:proofErr w:type="spellStart"/>
       <w:r>
         <w:rPr>
           <w:rFonts w:ascii="Courier New" w:eastAsia="Times New Roman" w:hAnsi="Courier New" w:cs="Courier New"/>
@@ -3082,7 +3628,6 @@
         </w:rPr>
         <w:t>println</w:t>
       </w:r>
-      <w:proofErr w:type="spellEnd"/>
       <w:r>
         <w:rPr>
           <w:rFonts w:ascii="Courier New" w:eastAsia="Times New Roman" w:hAnsi="Courier New" w:cs="Courier New"/>
@@ -3239,7 +3784,6 @@
         <w:br/>
         <w:t xml:space="preserve">            </w:t>
       </w:r>
-      <w:proofErr w:type="spellStart"/>
       <w:r>
         <w:rPr>
           <w:rFonts w:ascii="Courier New" w:eastAsia="Times New Roman" w:hAnsi="Courier New" w:cs="Courier New"/>
@@ -3285,7 +3829,6 @@
         </w:rPr>
         <w:t>println</w:t>
       </w:r>
-      <w:proofErr w:type="spellEnd"/>
       <w:r>
         <w:rPr>
           <w:rFonts w:ascii="Courier New" w:eastAsia="Times New Roman" w:hAnsi="Courier New" w:cs="Courier New"/>
@@ -3449,7 +3992,6 @@
         <w:br/>
         <w:t xml:space="preserve">            </w:t>
       </w:r>
-      <w:proofErr w:type="spellStart"/>
       <w:r>
         <w:rPr>
           <w:rFonts w:ascii="Courier New" w:eastAsia="Times New Roman" w:hAnsi="Courier New" w:cs="Courier New"/>
@@ -3495,7 +4037,6 @@
         </w:rPr>
         <w:t>println</w:t>
       </w:r>
-      <w:proofErr w:type="spellEnd"/>
       <w:r>
         <w:rPr>
           <w:rFonts w:ascii="Courier New" w:eastAsia="Times New Roman" w:hAnsi="Courier New" w:cs="Courier New"/>
@@ -3553,7 +4094,6 @@
         </w:rPr>
         <w:t xml:space="preserve">+ </w:t>
       </w:r>
-      <w:proofErr w:type="spellStart"/>
       <w:r>
         <w:rPr>
           <w:rFonts w:ascii="Courier New" w:eastAsia="Times New Roman" w:hAnsi="Courier New" w:cs="Courier New"/>
@@ -3561,17 +4101,7 @@
           <w:sz w:val="20"/>
           <w:szCs w:val="20"/>
         </w:rPr>
-        <w:t>firstName</w:t>
-      </w:r>
-      <w:proofErr w:type="spellEnd"/>
-      <w:r>
-        <w:rPr>
-          <w:rFonts w:ascii="Courier New" w:eastAsia="Times New Roman" w:hAnsi="Courier New" w:cs="Courier New"/>
-          <w:color w:val="FFB86C"/>
-          <w:sz w:val="20"/>
-          <w:szCs w:val="20"/>
-        </w:rPr>
-        <w:t xml:space="preserve"> </w:t>
+        <w:t xml:space="preserve">firstName </w:t>
       </w:r>
       <w:r>
         <w:rPr>
@@ -3635,27 +4165,7 @@
           <w:sz w:val="20"/>
           <w:szCs w:val="20"/>
         </w:rPr>
-        <w:t xml:space="preserve">", </w:t>
-      </w:r>
-      <w:proofErr w:type="spellStart"/>
-      <w:r>
-        <w:rPr>
-          <w:rFonts w:ascii="Courier New" w:eastAsia="Times New Roman" w:hAnsi="Courier New" w:cs="Courier New"/>
-          <w:color w:val="F1FA8C"/>
-          <w:sz w:val="20"/>
-          <w:szCs w:val="20"/>
-        </w:rPr>
-        <w:t>lname</w:t>
-      </w:r>
-      <w:proofErr w:type="spellEnd"/>
-      <w:r>
-        <w:rPr>
-          <w:rFonts w:ascii="Courier New" w:eastAsia="Times New Roman" w:hAnsi="Courier New" w:cs="Courier New"/>
-          <w:color w:val="F1FA8C"/>
-          <w:sz w:val="20"/>
-          <w:szCs w:val="20"/>
-        </w:rPr>
-        <w:t xml:space="preserve">='" </w:t>
+        <w:t xml:space="preserve">", lname='" </w:t>
       </w:r>
       <w:r>
         <w:rPr>
@@ -3666,7 +4176,6 @@
         </w:rPr>
         <w:t xml:space="preserve">+ </w:t>
       </w:r>
-      <w:proofErr w:type="spellStart"/>
       <w:r>
         <w:rPr>
           <w:rFonts w:ascii="Courier New" w:eastAsia="Times New Roman" w:hAnsi="Courier New" w:cs="Courier New"/>
@@ -3674,17 +4183,7 @@
           <w:sz w:val="20"/>
           <w:szCs w:val="20"/>
         </w:rPr>
-        <w:t>lastName</w:t>
-      </w:r>
-      <w:proofErr w:type="spellEnd"/>
-      <w:r>
-        <w:rPr>
-          <w:rFonts w:ascii="Courier New" w:eastAsia="Times New Roman" w:hAnsi="Courier New" w:cs="Courier New"/>
-          <w:color w:val="FFB86C"/>
-          <w:sz w:val="20"/>
-          <w:szCs w:val="20"/>
-        </w:rPr>
-        <w:t xml:space="preserve"> </w:t>
+        <w:t xml:space="preserve">lastName </w:t>
       </w:r>
       <w:r>
         <w:rPr>
@@ -3870,9 +4369,679 @@
           <w:rFonts w:cs="B Nazanin"/>
           <w:sz w:val="24"/>
           <w:szCs w:val="24"/>
-          <w:lang w:bidi="fa-IR"/>
-        </w:rPr>
-      </w:pPr>
+          <w:rtl/>
+          <w:lang w:bidi="fa-IR"/>
+        </w:rPr>
+      </w:pPr>
+    </w:p>
+    <w:p>
+      <w:pPr>
+        <w:bidi/>
+        <w:jc w:val="both"/>
+        <w:rPr>
+          <w:rFonts w:cs="B Nazanin"/>
+          <w:sz w:val="24"/>
+          <w:szCs w:val="24"/>
+          <w:rtl/>
+          <w:lang w:bidi="fa-IR"/>
+        </w:rPr>
+      </w:pPr>
+    </w:p>
+    <w:p>
+      <w:pPr>
+        <w:bidi/>
+        <w:jc w:val="both"/>
+        <w:rPr>
+          <w:rFonts w:cs="B Nazanin"/>
+          <w:sz w:val="24"/>
+          <w:szCs w:val="24"/>
+          <w:rtl/>
+          <w:lang w:bidi="fa-IR"/>
+        </w:rPr>
+      </w:pPr>
+    </w:p>
+    <w:p>
+      <w:pPr>
+        <w:bidi/>
+        <w:jc w:val="both"/>
+        <w:rPr>
+          <w:rFonts w:cs="B Nazanin"/>
+          <w:b/>
+          <w:bCs/>
+          <w:sz w:val="28"/>
+          <w:szCs w:val="28"/>
+          <w:rtl/>
+          <w:lang w:bidi="fa-IR"/>
+        </w:rPr>
+      </w:pPr>
+      <w:r>
+        <w:rPr>
+          <w:rFonts w:cs="B Nazanin" w:hint="cs"/>
+          <w:b/>
+          <w:bCs/>
+          <w:sz w:val="28"/>
+          <w:szCs w:val="28"/>
+          <w:rtl/>
+          <w:lang w:bidi="fa-IR"/>
+        </w:rPr>
+        <w:lastRenderedPageBreak/>
+        <w:t>تمرین شماره 4</w:t>
+      </w:r>
+    </w:p>
+    <w:p>
+      <w:pPr>
+        <w:pStyle w:val="ListParagraph"/>
+        <w:numPr>
+          <w:ilvl w:val="0"/>
+          <w:numId w:val="4"/>
+        </w:numPr>
+        <w:bidi/>
+        <w:jc w:val="both"/>
+        <w:rPr>
+          <w:rFonts w:cs="B Nazanin" w:hint="cs"/>
+          <w:sz w:val="24"/>
+          <w:szCs w:val="24"/>
+          <w:lang w:bidi="fa-IR"/>
+        </w:rPr>
+      </w:pPr>
+      <w:r>
+        <w:rPr>
+          <w:rFonts w:cs="B Nazanin" w:hint="cs"/>
+          <w:sz w:val="24"/>
+          <w:szCs w:val="24"/>
+          <w:rtl/>
+          <w:lang w:bidi="fa-IR"/>
+        </w:rPr>
+        <w:t>در آرایه معمولی خانه هایی از حافظه کنار هم شامل مقادیر مختلفی میشوند که کل آرایه دارای سایز استاتیک و ثابت است و به همین دلیل اضافه کردن مقدار جدید به آرایه و یا حذف یک خانه از آرایه امکان پذیر نیست. ساختار داده لینکدلیست به این صورت است که هر خانه آن به اصطلاح یک نود نامگذاری میشوند و در هر نود آدرس خانه بعدی ( در بعضی موارد خانه قبلی نیز هم) و مقدار وجود دارد.</w:t>
+      </w:r>
+      <w:r>
+        <w:rPr>
+          <w:rFonts w:cs="B Nazanin"/>
+          <w:sz w:val="24"/>
+          <w:szCs w:val="24"/>
+          <w:lang w:bidi="fa-IR"/>
+        </w:rPr>
+        <w:t xml:space="preserve"> </w:t>
+      </w:r>
+      <w:r>
+        <w:rPr>
+          <w:rFonts w:cs="B Nazanin" w:hint="cs"/>
+          <w:sz w:val="24"/>
+          <w:szCs w:val="24"/>
+          <w:rtl/>
+          <w:lang w:bidi="fa-IR"/>
+        </w:rPr>
+        <w:t xml:space="preserve"> برای پیمایش در این نوع ساختار داده از نود اصلی و اولیه (</w:t>
+      </w:r>
+      <w:r>
+        <w:rPr>
+          <w:rFonts w:cs="B Nazanin"/>
+          <w:sz w:val="24"/>
+          <w:szCs w:val="24"/>
+          <w:lang w:bidi="fa-IR"/>
+        </w:rPr>
+        <w:t>head</w:t>
+      </w:r>
+      <w:r>
+        <w:rPr>
+          <w:rFonts w:cs="B Nazanin" w:hint="cs"/>
+          <w:sz w:val="24"/>
+          <w:szCs w:val="24"/>
+          <w:rtl/>
+          <w:lang w:bidi="fa-IR"/>
+        </w:rPr>
+        <w:t xml:space="preserve">) تا خانه ی مورد نظر پیمایش میشود و این یکی از دلایلیست که کاربری و عملکرد لینکدلیست را تا حدی کند میکند.در این ساختار داده بر خلاف آرایه معمولی امکان اضافه یا حذف یک خانه امکان پذیر است. در ساختار داده ی </w:t>
+      </w:r>
+      <w:r>
+        <w:rPr>
+          <w:rFonts w:cs="B Nazanin"/>
+          <w:sz w:val="24"/>
+          <w:szCs w:val="24"/>
+          <w:lang w:bidi="fa-IR"/>
+        </w:rPr>
+        <w:t>ArrayList</w:t>
+      </w:r>
+      <w:r>
+        <w:rPr>
+          <w:rFonts w:cs="B Nazanin" w:hint="cs"/>
+          <w:sz w:val="24"/>
+          <w:szCs w:val="24"/>
+          <w:rtl/>
+          <w:lang w:bidi="fa-IR"/>
+        </w:rPr>
+        <w:t xml:space="preserve"> امکانی است که به ما یک </w:t>
+      </w:r>
+      <w:r>
+        <w:rPr>
+          <w:rFonts w:cs="B Nazanin"/>
+          <w:sz w:val="24"/>
+          <w:szCs w:val="24"/>
+          <w:lang w:bidi="fa-IR"/>
+        </w:rPr>
+        <w:t>array</w:t>
+      </w:r>
+      <w:r>
+        <w:rPr>
+          <w:rFonts w:cs="B Nazanin" w:hint="cs"/>
+          <w:sz w:val="24"/>
+          <w:szCs w:val="24"/>
+          <w:rtl/>
+          <w:lang w:bidi="fa-IR"/>
+        </w:rPr>
+        <w:t xml:space="preserve"> با حافظه داینامیک میدهد ولی باز هم به سرعت آرایه معمولی نیست. در این ساختار داده هر وقت خانه ای اضافه میکنیم که بیشتر از سایز فعلی </w:t>
+      </w:r>
+      <w:r>
+        <w:rPr>
+          <w:rFonts w:cs="B Nazanin"/>
+          <w:sz w:val="24"/>
+          <w:szCs w:val="24"/>
+          <w:lang w:bidi="fa-IR"/>
+        </w:rPr>
+        <w:t>arrayList</w:t>
+      </w:r>
+      <w:r>
+        <w:rPr>
+          <w:rFonts w:cs="B Nazanin" w:hint="cs"/>
+          <w:sz w:val="24"/>
+          <w:szCs w:val="24"/>
+          <w:rtl/>
+          <w:lang w:bidi="fa-IR"/>
+        </w:rPr>
+        <w:t xml:space="preserve"> باشد، به صورت خود</w:t>
+      </w:r>
+      <w:r>
+        <w:rPr>
+          <w:rFonts w:cs="B Nazanin" w:hint="cs"/>
+          <w:sz w:val="24"/>
+          <w:szCs w:val="24"/>
+          <w:rtl/>
+          <w:lang w:bidi="fa-IR"/>
+        </w:rPr>
+        <w:t xml:space="preserve">کار آرایه ای جدید تشکیل میدهد و آرایه فعلی را کپی میکند. برای مقایسه: یک ساختار داده لینکدلیست از تعدادی نود و در </w:t>
+      </w:r>
+      <w:r>
+        <w:rPr>
+          <w:rFonts w:cs="B Nazanin"/>
+          <w:sz w:val="24"/>
+          <w:szCs w:val="24"/>
+          <w:lang w:bidi="fa-IR"/>
+        </w:rPr>
+        <w:t>arraylist</w:t>
+      </w:r>
+      <w:r>
+        <w:rPr>
+          <w:rFonts w:cs="B Nazanin" w:hint="cs"/>
+          <w:sz w:val="24"/>
+          <w:szCs w:val="24"/>
+          <w:rtl/>
+          <w:lang w:bidi="fa-IR"/>
+        </w:rPr>
+        <w:t xml:space="preserve"> از یک آرایه داینامیک و پویا استفاده میشود و در آرایه معمولی نیز از خانه های خود حافظه به صورت ساده استفاده میشود. </w:t>
+      </w:r>
+      <w:r>
+        <w:rPr>
+          <w:rFonts w:cs="B Nazanin"/>
+          <w:sz w:val="24"/>
+          <w:szCs w:val="24"/>
+          <w:lang w:bidi="fa-IR"/>
+        </w:rPr>
+        <w:t>Arraylist</w:t>
+      </w:r>
+      <w:r>
+        <w:rPr>
+          <w:rFonts w:cs="B Nazanin" w:hint="cs"/>
+          <w:sz w:val="24"/>
+          <w:szCs w:val="24"/>
+          <w:rtl/>
+          <w:lang w:bidi="fa-IR"/>
+        </w:rPr>
+        <w:t xml:space="preserve"> و </w:t>
+      </w:r>
+      <w:r>
+        <w:rPr>
+          <w:rFonts w:cs="B Nazanin"/>
+          <w:sz w:val="24"/>
+          <w:szCs w:val="24"/>
+          <w:lang w:bidi="fa-IR"/>
+        </w:rPr>
+        <w:t>linkedlist</w:t>
+      </w:r>
+      <w:r>
+        <w:rPr>
+          <w:rFonts w:cs="B Nazanin" w:hint="cs"/>
+          <w:sz w:val="24"/>
+          <w:szCs w:val="24"/>
+          <w:rtl/>
+          <w:lang w:bidi="fa-IR"/>
+        </w:rPr>
+        <w:t xml:space="preserve"> توانایی پشتیبانی از انواع آبجکت و شئ های مختلف را دارند. نفوذ و ایجاد تغییر در لینکدلیست سرعت بیشتری نسبت به </w:t>
+      </w:r>
+      <w:r>
+        <w:rPr>
+          <w:rFonts w:cs="B Nazanin"/>
+          <w:sz w:val="24"/>
+          <w:szCs w:val="24"/>
+          <w:lang w:bidi="fa-IR"/>
+        </w:rPr>
+        <w:t>arraylist</w:t>
+      </w:r>
+      <w:r>
+        <w:rPr>
+          <w:rFonts w:cs="B Nazanin" w:hint="cs"/>
+          <w:sz w:val="24"/>
+          <w:szCs w:val="24"/>
+          <w:rtl/>
+          <w:lang w:bidi="fa-IR"/>
+        </w:rPr>
+        <w:t xml:space="preserve"> دارد به دلیل اینکه در صورت حذف یا اضافه آیتم جدید یک خانه اضافه می شود و مانند </w:t>
+      </w:r>
+      <w:r>
+        <w:rPr>
+          <w:rFonts w:cs="B Nazanin"/>
+          <w:sz w:val="24"/>
+          <w:szCs w:val="24"/>
+          <w:lang w:bidi="fa-IR"/>
+        </w:rPr>
+        <w:t>arraylist</w:t>
+      </w:r>
+      <w:r>
+        <w:rPr>
+          <w:rFonts w:cs="B Nazanin" w:hint="cs"/>
+          <w:sz w:val="24"/>
+          <w:szCs w:val="24"/>
+          <w:rtl/>
+          <w:lang w:bidi="fa-IR"/>
+        </w:rPr>
+        <w:t xml:space="preserve"> نیاز به شیفت دادن مقادیر و ... نیست. به طور کلی لینکدلیست در نفوذ و دسترسی به داده ها عملکرد بهتری نسبت به </w:t>
+      </w:r>
+      <w:r>
+        <w:rPr>
+          <w:rFonts w:cs="B Nazanin"/>
+          <w:sz w:val="24"/>
+          <w:szCs w:val="24"/>
+          <w:lang w:bidi="fa-IR"/>
+        </w:rPr>
+        <w:t>arraylist</w:t>
+      </w:r>
+      <w:r>
+        <w:rPr>
+          <w:rFonts w:cs="B Nazanin" w:hint="cs"/>
+          <w:sz w:val="24"/>
+          <w:szCs w:val="24"/>
+          <w:rtl/>
+          <w:lang w:bidi="fa-IR"/>
+        </w:rPr>
+        <w:t xml:space="preserve"> دارد در صورتی که </w:t>
+      </w:r>
+      <w:r>
+        <w:rPr>
+          <w:rFonts w:cs="B Nazanin"/>
+          <w:sz w:val="24"/>
+          <w:szCs w:val="24"/>
+          <w:lang w:bidi="fa-IR"/>
+        </w:rPr>
+        <w:t>arraylist</w:t>
+      </w:r>
+      <w:r>
+        <w:rPr>
+          <w:rFonts w:cs="B Nazanin" w:hint="cs"/>
+          <w:sz w:val="24"/>
+          <w:szCs w:val="24"/>
+          <w:rtl/>
+          <w:lang w:bidi="fa-IR"/>
+        </w:rPr>
+        <w:t xml:space="preserve"> در چیدمان و دسترسی داده ها عملکرد بهتری دارد.</w:t>
+      </w:r>
+    </w:p>
+    <w:p>
+      <w:pPr>
+        <w:pStyle w:val="ListParagraph"/>
+        <w:numPr>
+          <w:ilvl w:val="0"/>
+          <w:numId w:val="4"/>
+        </w:numPr>
+        <w:bidi/>
+        <w:jc w:val="both"/>
+        <w:rPr>
+          <w:rFonts w:cs="B Nazanin" w:hint="cs"/>
+          <w:sz w:val="24"/>
+          <w:szCs w:val="24"/>
+          <w:lang w:bidi="fa-IR"/>
+        </w:rPr>
+      </w:pPr>
+      <w:r>
+        <w:rPr>
+          <w:rFonts w:cs="B Nazanin" w:hint="cs"/>
+          <w:sz w:val="24"/>
+          <w:szCs w:val="24"/>
+          <w:rtl/>
+          <w:lang w:bidi="fa-IR"/>
+        </w:rPr>
+        <w:t xml:space="preserve">استفاده از </w:t>
+      </w:r>
+      <w:r>
+        <w:rPr>
+          <w:rFonts w:cs="B Nazanin"/>
+          <w:sz w:val="24"/>
+          <w:szCs w:val="24"/>
+          <w:lang w:bidi="fa-IR"/>
+        </w:rPr>
+        <w:t>Arraylist</w:t>
+      </w:r>
+      <w:r>
+        <w:rPr>
+          <w:rFonts w:cs="B Nazanin" w:hint="cs"/>
+          <w:sz w:val="24"/>
+          <w:szCs w:val="24"/>
+          <w:rtl/>
+          <w:lang w:bidi="fa-IR"/>
+        </w:rPr>
+        <w:t xml:space="preserve"> بهینه تر است. </w:t>
+      </w:r>
+      <w:r>
+        <w:rPr>
+          <w:rFonts w:cs="B Nazanin"/>
+          <w:sz w:val="24"/>
+          <w:szCs w:val="24"/>
+          <w:lang w:bidi="fa-IR"/>
+        </w:rPr>
+        <w:t>array</w:t>
+      </w:r>
+      <w:r>
+        <w:rPr>
+          <w:rFonts w:cs="B Nazanin" w:hint="cs"/>
+          <w:sz w:val="24"/>
+          <w:szCs w:val="24"/>
+          <w:rtl/>
+          <w:lang w:bidi="fa-IR"/>
+        </w:rPr>
+        <w:t xml:space="preserve"> که اصلا قابلیت اضافه و حذف داده ندارند که به کنار. </w:t>
+      </w:r>
+      <w:r>
+        <w:rPr>
+          <w:rFonts w:cs="B Nazanin" w:hint="cs"/>
+          <w:sz w:val="24"/>
+          <w:szCs w:val="24"/>
+          <w:rtl/>
+          <w:lang w:bidi="fa-IR"/>
+        </w:rPr>
+        <w:t xml:space="preserve">در لینکدلیست برای اضافه کردن یک خانه باید 1 عملیات انجام شود (به سر لیست یا ته لیست اضافه شود) و برای دسترسی باید </w:t>
+      </w:r>
+      <w:r>
+        <w:rPr>
+          <w:rFonts w:cs="B Nazanin"/>
+          <w:sz w:val="24"/>
+          <w:szCs w:val="24"/>
+          <w:lang w:bidi="fa-IR"/>
+        </w:rPr>
+        <w:t>k</w:t>
+      </w:r>
+      <w:r>
+        <w:rPr>
+          <w:rFonts w:cs="B Nazanin" w:hint="cs"/>
+          <w:sz w:val="24"/>
+          <w:szCs w:val="24"/>
+          <w:rtl/>
+          <w:lang w:bidi="fa-IR"/>
+        </w:rPr>
+        <w:t xml:space="preserve"> بار (</w:t>
+      </w:r>
+      <w:r>
+        <w:rPr>
+          <w:rFonts w:cs="B Nazanin"/>
+          <w:sz w:val="24"/>
+          <w:szCs w:val="24"/>
+          <w:lang w:bidi="fa-IR"/>
+        </w:rPr>
+        <w:t>k</w:t>
+      </w:r>
+      <w:r>
+        <w:rPr>
+          <w:rFonts w:cs="B Nazanin" w:hint="cs"/>
+          <w:sz w:val="24"/>
+          <w:szCs w:val="24"/>
+          <w:rtl/>
+          <w:lang w:bidi="fa-IR"/>
+        </w:rPr>
+        <w:t xml:space="preserve"> شماره خانه مورد نظر است) و برای حذف کردن یک بیمار هم باید </w:t>
+      </w:r>
+      <w:r>
+        <w:rPr>
+          <w:rFonts w:cs="B Nazanin"/>
+          <w:sz w:val="24"/>
+          <w:szCs w:val="24"/>
+          <w:lang w:bidi="fa-IR"/>
+        </w:rPr>
+        <w:t>k</w:t>
+      </w:r>
+      <w:r>
+        <w:rPr>
+          <w:rFonts w:cs="B Nazanin" w:hint="cs"/>
+          <w:sz w:val="24"/>
+          <w:szCs w:val="24"/>
+          <w:rtl/>
+          <w:lang w:bidi="fa-IR"/>
+        </w:rPr>
+        <w:t xml:space="preserve"> بار عملیات انجام شود، در صورتی که برای </w:t>
+      </w:r>
+      <w:r>
+        <w:rPr>
+          <w:rFonts w:cs="B Nazanin"/>
+          <w:sz w:val="24"/>
+          <w:szCs w:val="24"/>
+          <w:lang w:bidi="fa-IR"/>
+        </w:rPr>
+        <w:t>arraylist</w:t>
+      </w:r>
+      <w:r>
+        <w:rPr>
+          <w:rFonts w:cs="B Nazanin" w:hint="cs"/>
+          <w:sz w:val="24"/>
+          <w:szCs w:val="24"/>
+          <w:rtl/>
+          <w:lang w:bidi="fa-IR"/>
+        </w:rPr>
+        <w:t xml:space="preserve"> برای اضافه و دسترسی تنها 1 عملیات کافی است و فقط برای حذف یک بیمار نیاز به </w:t>
+      </w:r>
+      <w:r>
+        <w:rPr>
+          <w:rFonts w:cs="B Nazanin"/>
+          <w:sz w:val="24"/>
+          <w:szCs w:val="24"/>
+          <w:lang w:bidi="fa-IR"/>
+        </w:rPr>
+        <w:t xml:space="preserve">k </w:t>
+      </w:r>
+      <w:r>
+        <w:rPr>
+          <w:rFonts w:cs="B Nazanin" w:hint="cs"/>
+          <w:sz w:val="24"/>
+          <w:szCs w:val="24"/>
+          <w:rtl/>
+          <w:lang w:bidi="fa-IR"/>
+        </w:rPr>
+        <w:t xml:space="preserve"> عملیات داریم.</w:t>
+      </w:r>
+    </w:p>
+    <w:p>
+      <w:pPr>
+        <w:pStyle w:val="ListParagraph"/>
+        <w:numPr>
+          <w:ilvl w:val="0"/>
+          <w:numId w:val="4"/>
+        </w:numPr>
+        <w:bidi/>
+        <w:jc w:val="both"/>
+        <w:rPr>
+          <w:rFonts w:cs="B Nazanin"/>
+          <w:sz w:val="24"/>
+          <w:szCs w:val="24"/>
+          <w:lang w:bidi="fa-IR"/>
+        </w:rPr>
+      </w:pPr>
+      <w:r>
+        <w:rPr>
+          <w:rFonts w:cs="B Nazanin" w:hint="cs"/>
+          <w:sz w:val="24"/>
+          <w:szCs w:val="24"/>
+          <w:rtl/>
+          <w:lang w:bidi="fa-IR"/>
+        </w:rPr>
+        <w:t xml:space="preserve">بله در </w:t>
+      </w:r>
+      <w:r>
+        <w:rPr>
+          <w:rFonts w:cs="B Nazanin"/>
+          <w:sz w:val="24"/>
+          <w:szCs w:val="24"/>
+          <w:lang w:bidi="fa-IR"/>
+        </w:rPr>
+        <w:t>arraylist</w:t>
+      </w:r>
+      <w:r>
+        <w:rPr>
+          <w:rFonts w:cs="B Nazanin" w:hint="cs"/>
+          <w:sz w:val="24"/>
+          <w:szCs w:val="24"/>
+          <w:rtl/>
+          <w:lang w:bidi="fa-IR"/>
+        </w:rPr>
+        <w:t xml:space="preserve"> امکان اضافه کردن </w:t>
+      </w:r>
+      <w:r>
+        <w:rPr>
+          <w:rFonts w:cs="B Nazanin" w:hint="cs"/>
+          <w:sz w:val="24"/>
+          <w:szCs w:val="24"/>
+          <w:rtl/>
+          <w:lang w:bidi="fa-IR"/>
+        </w:rPr>
+        <w:t xml:space="preserve">چند باره ی یک آبجکت وجود دارد و </w:t>
+      </w:r>
+      <w:r>
+        <w:rPr>
+          <w:rFonts w:cs="B Nazanin"/>
+          <w:sz w:val="24"/>
+          <w:szCs w:val="24"/>
+          <w:lang w:bidi="fa-IR"/>
+        </w:rPr>
+        <w:t>arraylist</w:t>
+      </w:r>
+      <w:r>
+        <w:rPr>
+          <w:rFonts w:cs="B Nazanin" w:hint="cs"/>
+          <w:sz w:val="24"/>
+          <w:szCs w:val="24"/>
+          <w:rtl/>
+          <w:lang w:bidi="fa-IR"/>
+        </w:rPr>
+        <w:t xml:space="preserve"> اقدامی برای شناسایی آبجکت های تکراری انجام نمی دهد.</w:t>
+      </w:r>
+    </w:p>
+    <w:p>
+      <w:pPr>
+        <w:pStyle w:val="ListParagraph"/>
+        <w:numPr>
+          <w:ilvl w:val="0"/>
+          <w:numId w:val="4"/>
+        </w:numPr>
+        <w:bidi/>
+        <w:jc w:val="both"/>
+        <w:rPr>
+          <w:rFonts w:cs="B Nazanin"/>
+          <w:sz w:val="24"/>
+          <w:szCs w:val="24"/>
+          <w:lang w:bidi="fa-IR"/>
+        </w:rPr>
+      </w:pPr>
+      <w:r>
+        <w:rPr>
+          <w:rFonts w:cs="B Nazanin" w:hint="cs"/>
+          <w:sz w:val="24"/>
+          <w:szCs w:val="24"/>
+          <w:rtl/>
+          <w:lang w:bidi="fa-IR"/>
+        </w:rPr>
+        <w:t xml:space="preserve">در </w:t>
+      </w:r>
+      <w:r>
+        <w:rPr>
+          <w:rFonts w:cs="B Nazanin"/>
+          <w:sz w:val="24"/>
+          <w:szCs w:val="24"/>
+          <w:lang w:bidi="fa-IR"/>
+        </w:rPr>
+        <w:t>arraylist</w:t>
+      </w:r>
+      <w:r>
+        <w:rPr>
+          <w:rFonts w:cs="B Nazanin" w:hint="cs"/>
+          <w:sz w:val="24"/>
+          <w:szCs w:val="24"/>
+          <w:rtl/>
+          <w:lang w:bidi="fa-IR"/>
+        </w:rPr>
+        <w:t xml:space="preserve"> متد </w:t>
+      </w:r>
+      <w:r>
+        <w:rPr>
+          <w:rFonts w:cs="B Nazanin"/>
+          <w:sz w:val="24"/>
+          <w:szCs w:val="24"/>
+          <w:lang w:bidi="fa-IR"/>
+        </w:rPr>
+        <w:t>size</w:t>
+      </w:r>
+      <w:r>
+        <w:rPr>
+          <w:rFonts w:cs="B Nazanin" w:hint="cs"/>
+          <w:sz w:val="24"/>
+          <w:szCs w:val="24"/>
+          <w:rtl/>
+          <w:lang w:bidi="fa-IR"/>
+        </w:rPr>
+        <w:t xml:space="preserve"> تعداد آبجکت های درون آن را میدهد در صورتی که متد </w:t>
+      </w:r>
+      <w:r>
+        <w:rPr>
+          <w:rFonts w:cs="B Nazanin"/>
+          <w:sz w:val="24"/>
+          <w:szCs w:val="24"/>
+          <w:lang w:bidi="fa-IR"/>
+        </w:rPr>
+        <w:t>length</w:t>
+      </w:r>
+      <w:r>
+        <w:rPr>
+          <w:rFonts w:cs="B Nazanin" w:hint="cs"/>
+          <w:sz w:val="24"/>
+          <w:szCs w:val="24"/>
+          <w:rtl/>
+          <w:lang w:bidi="fa-IR"/>
+        </w:rPr>
+        <w:t xml:space="preserve"> برای آرایه، طول و حجم مد نظر قرار گرفته شده آرایه را نشان میدهد که در </w:t>
+      </w:r>
+      <w:r>
+        <w:rPr>
+          <w:rFonts w:cs="B Nazanin"/>
+          <w:sz w:val="24"/>
+          <w:szCs w:val="24"/>
+          <w:lang w:bidi="fa-IR"/>
+        </w:rPr>
+        <w:t>initialize</w:t>
+      </w:r>
+      <w:r>
+        <w:rPr>
+          <w:rFonts w:cs="B Nazanin" w:hint="cs"/>
+          <w:sz w:val="24"/>
+          <w:szCs w:val="24"/>
+          <w:rtl/>
+          <w:lang w:bidi="fa-IR"/>
+        </w:rPr>
+        <w:t xml:space="preserve"> آرایه تعیین می شود و ربطی به اشغال شدن فضاهایش یا نشدنش ندارد.</w:t>
+      </w:r>
+      <w:bookmarkStart w:id="0" w:name="_GoBack"/>
+      <w:bookmarkEnd w:id="0"/>
     </w:p>
     <w:sectPr>
       <w:headerReference w:type="default" r:id="rId8"/>
@@ -4238,6 +5407,95 @@
       </w:pPr>
     </w:lvl>
   </w:abstractNum>
+  <w:abstractNum w:abstractNumId="3" w15:restartNumberingAfterBreak="0">
+    <w:nsid w:val="58630CAB"/>
+    <w:multiLevelType w:val="hybridMultilevel"/>
+    <w:tmpl w:val="1810927C"/>
+    <w:lvl w:ilvl="0" w:tplc="0409000F">
+      <w:start w:val="1"/>
+      <w:numFmt w:val="decimal"/>
+      <w:lvlText w:val="%1."/>
+      <w:lvlJc w:val="left"/>
+      <w:pPr>
+        <w:ind w:left="720" w:hanging="360"/>
+      </w:pPr>
+      <w:rPr>
+        <w:rFonts w:hint="default"/>
+      </w:rPr>
+    </w:lvl>
+    <w:lvl w:ilvl="1" w:tplc="04090019" w:tentative="1">
+      <w:start w:val="1"/>
+      <w:numFmt w:val="lowerLetter"/>
+      <w:lvlText w:val="%2."/>
+      <w:lvlJc w:val="left"/>
+      <w:pPr>
+        <w:ind w:left="1440" w:hanging="360"/>
+      </w:pPr>
+    </w:lvl>
+    <w:lvl w:ilvl="2" w:tplc="0409001B" w:tentative="1">
+      <w:start w:val="1"/>
+      <w:numFmt w:val="lowerRoman"/>
+      <w:lvlText w:val="%3."/>
+      <w:lvlJc w:val="right"/>
+      <w:pPr>
+        <w:ind w:left="2160" w:hanging="180"/>
+      </w:pPr>
+    </w:lvl>
+    <w:lvl w:ilvl="3" w:tplc="0409000F" w:tentative="1">
+      <w:start w:val="1"/>
+      <w:numFmt w:val="decimal"/>
+      <w:lvlText w:val="%4."/>
+      <w:lvlJc w:val="left"/>
+      <w:pPr>
+        <w:ind w:left="2880" w:hanging="360"/>
+      </w:pPr>
+    </w:lvl>
+    <w:lvl w:ilvl="4" w:tplc="04090019" w:tentative="1">
+      <w:start w:val="1"/>
+      <w:numFmt w:val="lowerLetter"/>
+      <w:lvlText w:val="%5."/>
+      <w:lvlJc w:val="left"/>
+      <w:pPr>
+        <w:ind w:left="3600" w:hanging="360"/>
+      </w:pPr>
+    </w:lvl>
+    <w:lvl w:ilvl="5" w:tplc="0409001B" w:tentative="1">
+      <w:start w:val="1"/>
+      <w:numFmt w:val="lowerRoman"/>
+      <w:lvlText w:val="%6."/>
+      <w:lvlJc w:val="right"/>
+      <w:pPr>
+        <w:ind w:left="4320" w:hanging="180"/>
+      </w:pPr>
+    </w:lvl>
+    <w:lvl w:ilvl="6" w:tplc="0409000F" w:tentative="1">
+      <w:start w:val="1"/>
+      <w:numFmt w:val="decimal"/>
+      <w:lvlText w:val="%7."/>
+      <w:lvlJc w:val="left"/>
+      <w:pPr>
+        <w:ind w:left="5040" w:hanging="360"/>
+      </w:pPr>
+    </w:lvl>
+    <w:lvl w:ilvl="7" w:tplc="04090019" w:tentative="1">
+      <w:start w:val="1"/>
+      <w:numFmt w:val="lowerLetter"/>
+      <w:lvlText w:val="%8."/>
+      <w:lvlJc w:val="left"/>
+      <w:pPr>
+        <w:ind w:left="5760" w:hanging="360"/>
+      </w:pPr>
+    </w:lvl>
+    <w:lvl w:ilvl="8" w:tplc="0409001B" w:tentative="1">
+      <w:start w:val="1"/>
+      <w:numFmt w:val="lowerRoman"/>
+      <w:lvlText w:val="%9."/>
+      <w:lvlJc w:val="right"/>
+      <w:pPr>
+        <w:ind w:left="6480" w:hanging="180"/>
+      </w:pPr>
+    </w:lvl>
+  </w:abstractNum>
   <w:num w:numId="1">
     <w:abstractNumId w:val="0"/>
   </w:num>
@@ -4246,6 +5504,9 @@
   </w:num>
   <w:num w:numId="3">
     <w:abstractNumId w:val="1"/>
+  </w:num>
+  <w:num w:numId="4">
+    <w:abstractNumId w:val="3"/>
   </w:num>
 </w:numbering>
 </file>
@@ -4785,6 +6046,42 @@
       <w:szCs w:val="20"/>
     </w:rPr>
   </w:style>
+  <w:style w:type="character" w:styleId="HTMLCode">
+    <w:name w:val="HTML Code"/>
+    <w:basedOn w:val="DefaultParagraphFont"/>
+    <w:uiPriority w:val="99"/>
+    <w:semiHidden/>
+    <w:unhideWhenUsed/>
+    <w:rsid w:val="00A05E5D"/>
+    <w:rPr>
+      <w:rFonts w:ascii="Courier New" w:eastAsia="Times New Roman" w:hAnsi="Courier New" w:cs="Courier New"/>
+      <w:sz w:val="20"/>
+      <w:szCs w:val="20"/>
+    </w:rPr>
+  </w:style>
+  <w:style w:type="paragraph" w:styleId="NoSpacing">
+    <w:name w:val="No Spacing"/>
+    <w:link w:val="NoSpacingChar"/>
+    <w:uiPriority w:val="1"/>
+    <w:qFormat/>
+    <w:rsid w:val="0062309B"/>
+    <w:pPr>
+      <w:spacing w:after="0" w:line="240" w:lineRule="auto"/>
+    </w:pPr>
+    <w:rPr>
+      <w:rFonts w:eastAsiaTheme="minorEastAsia"/>
+    </w:rPr>
+  </w:style>
+  <w:style w:type="character" w:customStyle="1" w:styleId="NoSpacingChar">
+    <w:name w:val="No Spacing Char"/>
+    <w:basedOn w:val="DefaultParagraphFont"/>
+    <w:link w:val="NoSpacing"/>
+    <w:uiPriority w:val="1"/>
+    <w:rsid w:val="0062309B"/>
+    <w:rPr>
+      <w:rFonts w:eastAsiaTheme="minorEastAsia"/>
+    </w:rPr>
+  </w:style>
 </w:styles>
 </file>
 
@@ -5054,7 +6351,7 @@
 </file>
 
 <file path=customXml/itemProps1.xml><?xml version="1.0" encoding="utf-8"?>
-<ds:datastoreItem xmlns:ds="http://schemas.openxmlformats.org/officeDocument/2006/customXml" ds:itemID="{4AEB90EC-FD69-41E4-87EC-09F2F9D017F3}">
+<ds:datastoreItem xmlns:ds="http://schemas.openxmlformats.org/officeDocument/2006/customXml" ds:itemID="{3893CF71-65B9-4A2F-A0FA-6B6F783CE828}">
   <ds:schemaRefs>
     <ds:schemaRef ds:uri="http://schemas.openxmlformats.org/officeDocument/2006/bibliography"/>
   </ds:schemaRefs>

</xml_diff>